<commit_message>
Updated Git Commands Documentation with Section 2
</commit_message>
<xml_diff>
--- a/Git Commands Documentation.docx
+++ b/Git Commands Documentation.docx
@@ -12,12 +12,21 @@
       </w:pPr>
       <w:bookmarkStart w:id="0" w:name="_oe92ef9ki98r" w:colFirst="0" w:colLast="0"/>
       <w:bookmarkEnd w:id="0"/>
+      <w:proofErr w:type="spellStart"/>
       <w:r>
         <w:rPr>
           <w:rFonts w:ascii="Open Sans" w:eastAsia="Open Sans" w:hAnsi="Open Sans" w:cs="Open Sans"/>
           <w:color w:val="02B3E4"/>
         </w:rPr>
-        <w:t>Github Project: Git Commands Documentation Template</w:t>
+        <w:t>Github</w:t>
+      </w:r>
+      <w:proofErr w:type="spellEnd"/>
+      <w:r>
+        <w:rPr>
+          <w:rFonts w:ascii="Open Sans" w:eastAsia="Open Sans" w:hAnsi="Open Sans" w:cs="Open Sans"/>
+          <w:color w:val="02B3E4"/>
+        </w:rPr>
+        <w:t xml:space="preserve"> Project: Git Commands Documentation Template</w:t>
       </w:r>
     </w:p>
     <w:p>
@@ -82,13 +91,7 @@
         <w:rPr>
           <w:rFonts w:ascii="Open Sans" w:eastAsia="Open Sans" w:hAnsi="Open Sans" w:cs="Open Sans"/>
         </w:rPr>
-        <w:t>Make a copy of this Git Com</w:t>
-      </w:r>
-      <w:r>
-        <w:rPr>
-          <w:rFonts w:ascii="Open Sans" w:eastAsia="Open Sans" w:hAnsi="Open Sans" w:cs="Open Sans"/>
-        </w:rPr>
-        <w:t>mands Documentation template on your Google Drive.</w:t>
+        <w:t>Make a copy of this Git Commands Documentation template on your Google Drive.</w:t>
       </w:r>
     </w:p>
     <w:p>
@@ -184,13 +187,7 @@
           <w:color w:val="02B3E4"/>
         </w:rPr>
         <w:lastRenderedPageBreak/>
-        <w:t>1. Set Up Y</w:t>
-      </w:r>
-      <w:r>
-        <w:rPr>
-          <w:color w:val="02B3E4"/>
-        </w:rPr>
-        <w:t>our Repository</w:t>
+        <w:t>1. Set Up Your Repository</w:t>
       </w:r>
     </w:p>
     <w:p>
@@ -349,21 +346,7 @@
                   <w:rStyle w:val="Hyperlink"/>
                   <w:rFonts w:ascii="Open Sans" w:eastAsia="Open Sans" w:hAnsi="Open Sans" w:cs="Open Sans"/>
                 </w:rPr>
-                <w:t>https://github.com/marksav8</w:t>
-              </w:r>
-              <w:r>
-                <w:rPr>
-                  <w:rStyle w:val="Hyperlink"/>
-                  <w:rFonts w:ascii="Open Sans" w:eastAsia="Open Sans" w:hAnsi="Open Sans" w:cs="Open Sans"/>
-                </w:rPr>
-                <w:t>5</w:t>
-              </w:r>
-              <w:r>
-                <w:rPr>
-                  <w:rStyle w:val="Hyperlink"/>
-                  <w:rFonts w:ascii="Open Sans" w:eastAsia="Open Sans" w:hAnsi="Open Sans" w:cs="Open Sans"/>
-                </w:rPr>
-                <w:t>/pdsnd_github.git</w:t>
+                <w:t>https://github.com/marksav85/pdsnd_github.git</w:t>
               </w:r>
             </w:hyperlink>
           </w:p>
@@ -748,7 +731,21 @@
               <w:rPr>
                 <w:rFonts w:ascii="Open Sans" w:eastAsia="Open Sans" w:hAnsi="Open Sans" w:cs="Open Sans"/>
               </w:rPr>
-              <w:t>Create a .gitignore file containing the name of your data file.</w:t>
+              <w:t>Create a .</w:t>
+            </w:r>
+            <w:proofErr w:type="spellStart"/>
+            <w:r>
+              <w:rPr>
+                <w:rFonts w:ascii="Open Sans" w:eastAsia="Open Sans" w:hAnsi="Open Sans" w:cs="Open Sans"/>
+              </w:rPr>
+              <w:t>gitignore</w:t>
+            </w:r>
+            <w:proofErr w:type="spellEnd"/>
+            <w:r>
+              <w:rPr>
+                <w:rFonts w:ascii="Open Sans" w:eastAsia="Open Sans" w:hAnsi="Open Sans" w:cs="Open Sans"/>
+              </w:rPr>
+              <w:t xml:space="preserve"> file containing the name of your data file.</w:t>
             </w:r>
           </w:p>
         </w:tc>
@@ -843,8 +840,16 @@
               <w:rPr>
                 <w:rFonts w:ascii="Open Sans" w:eastAsia="Open Sans" w:hAnsi="Open Sans" w:cs="Open Sans"/>
               </w:rPr>
-              <w:t>List the file names associated with the data files you added to your .gitignore</w:t>
-            </w:r>
+              <w:t>List the file names associated with the data files you added to your .</w:t>
+            </w:r>
+            <w:proofErr w:type="spellStart"/>
+            <w:r>
+              <w:rPr>
+                <w:rFonts w:ascii="Open Sans" w:eastAsia="Open Sans" w:hAnsi="Open Sans" w:cs="Open Sans"/>
+              </w:rPr>
+              <w:t>gitignore</w:t>
+            </w:r>
+            <w:proofErr w:type="spellEnd"/>
           </w:p>
         </w:tc>
         <w:tc>
@@ -869,14 +874,23 @@
                 <w:rFonts w:ascii="Open Sans" w:eastAsia="Open Sans" w:hAnsi="Open Sans" w:cs="Open Sans"/>
                 <w:b/>
               </w:rPr>
-              <w:t>No git command needed (add the file names into your .giti</w:t>
-            </w:r>
+              <w:t>No git command needed (add the file names into your .</w:t>
+            </w:r>
+            <w:proofErr w:type="spellStart"/>
             <w:r>
               <w:rPr>
                 <w:rFonts w:ascii="Open Sans" w:eastAsia="Open Sans" w:hAnsi="Open Sans" w:cs="Open Sans"/>
                 <w:b/>
               </w:rPr>
-              <w:t>gnore file)</w:t>
+              <w:t>gitignore</w:t>
+            </w:r>
+            <w:proofErr w:type="spellEnd"/>
+            <w:r>
+              <w:rPr>
+                <w:rFonts w:ascii="Open Sans" w:eastAsia="Open Sans" w:hAnsi="Open Sans" w:cs="Open Sans"/>
+                <w:b/>
+              </w:rPr>
+              <w:t xml:space="preserve"> file)</w:t>
             </w:r>
           </w:p>
         </w:tc>
@@ -1063,7 +1077,6 @@
               <w:rPr>
                 <w:rFonts w:ascii="Open Sans" w:eastAsia="Open Sans" w:hAnsi="Open Sans" w:cs="Open Sans"/>
               </w:rPr>
-              <w:lastRenderedPageBreak/>
               <w:t>G.</w:t>
             </w:r>
           </w:p>
@@ -1121,12 +1134,6 @@
                 <w:rFonts w:ascii="Open Sans" w:eastAsia="Open Sans" w:hAnsi="Open Sans" w:cs="Open Sans"/>
               </w:rPr>
               <w:t xml:space="preserve">it commit </w:t>
-            </w:r>
-            <w:r>
-              <w:rPr>
-                <w:rFonts w:ascii="Open Sans" w:eastAsia="Open Sans" w:hAnsi="Open Sans" w:cs="Open Sans"/>
-              </w:rPr>
-              <w:t>= “Initial commit”</w:t>
             </w:r>
           </w:p>
         </w:tc>
@@ -1155,6 +1162,7 @@
               <w:rPr>
                 <w:rFonts w:ascii="Open Sans" w:eastAsia="Open Sans" w:hAnsi="Open Sans" w:cs="Open Sans"/>
               </w:rPr>
+              <w:lastRenderedPageBreak/>
               <w:t>H.</w:t>
             </w:r>
           </w:p>
@@ -1253,7 +1261,23 @@
           <w:rFonts w:ascii="Open Sans" w:eastAsia="Open Sans" w:hAnsi="Open Sans" w:cs="Open Sans"/>
           <w:b/>
         </w:rPr>
-        <w:t xml:space="preserve">Now you will be working in your local repository, on the BikeShare python file and the README.md file. You should repeat steps </w:t>
+        <w:t xml:space="preserve">Now you will be working in your local repository, on the </w:t>
+      </w:r>
+      <w:proofErr w:type="spellStart"/>
+      <w:r>
+        <w:rPr>
+          <w:rFonts w:ascii="Open Sans" w:eastAsia="Open Sans" w:hAnsi="Open Sans" w:cs="Open Sans"/>
+          <w:b/>
+        </w:rPr>
+        <w:t>BikeShare</w:t>
+      </w:r>
+      <w:proofErr w:type="spellEnd"/>
+      <w:r>
+        <w:rPr>
+          <w:rFonts w:ascii="Open Sans" w:eastAsia="Open Sans" w:hAnsi="Open Sans" w:cs="Open Sans"/>
+          <w:b/>
+        </w:rPr>
+        <w:t xml:space="preserve"> python file and the README.md file. You should repeat steps </w:t>
       </w:r>
       <w:r>
         <w:rPr>
@@ -1502,6 +1526,12 @@
                 <w:rFonts w:ascii="Open Sans" w:eastAsia="Open Sans" w:hAnsi="Open Sans" w:cs="Open Sans"/>
               </w:rPr>
             </w:pPr>
+            <w:r>
+              <w:rPr>
+                <w:rFonts w:ascii="Open Sans" w:eastAsia="Open Sans" w:hAnsi="Open Sans" w:cs="Open Sans"/>
+              </w:rPr>
+              <w:t>git branch documentation</w:t>
+            </w:r>
           </w:p>
         </w:tc>
       </w:tr>
@@ -1590,6 +1620,12 @@
                 <w:rFonts w:ascii="Open Sans" w:eastAsia="Open Sans" w:hAnsi="Open Sans" w:cs="Open Sans"/>
               </w:rPr>
             </w:pPr>
+            <w:r>
+              <w:rPr>
+                <w:rFonts w:ascii="Open Sans" w:eastAsia="Open Sans" w:hAnsi="Open Sans" w:cs="Open Sans"/>
+              </w:rPr>
+              <w:t>git checkout documentation</w:t>
+            </w:r>
           </w:p>
         </w:tc>
       </w:tr>
@@ -1743,6 +1779,18 @@
                 <w:rFonts w:ascii="Open Sans" w:eastAsia="Open Sans" w:hAnsi="Open Sans" w:cs="Open Sans"/>
               </w:rPr>
             </w:pPr>
+            <w:r>
+              <w:rPr>
+                <w:rFonts w:ascii="Open Sans" w:eastAsia="Open Sans" w:hAnsi="Open Sans" w:cs="Open Sans"/>
+              </w:rPr>
+              <w:t xml:space="preserve">git add </w:t>
+            </w:r>
+            <w:r>
+              <w:rPr>
+                <w:rFonts w:ascii="Open Sans" w:eastAsia="Open Sans" w:hAnsi="Open Sans" w:cs="Open Sans"/>
+              </w:rPr>
+              <w:t>README.md</w:t>
+            </w:r>
           </w:p>
         </w:tc>
       </w:tr>
@@ -1816,6 +1864,12 @@
                 <w:rFonts w:ascii="Open Sans" w:eastAsia="Open Sans" w:hAnsi="Open Sans" w:cs="Open Sans"/>
               </w:rPr>
             </w:pPr>
+            <w:r>
+              <w:rPr>
+                <w:rFonts w:ascii="Open Sans" w:eastAsia="Open Sans" w:hAnsi="Open Sans" w:cs="Open Sans"/>
+              </w:rPr>
+              <w:t>git commit</w:t>
+            </w:r>
           </w:p>
         </w:tc>
       </w:tr>
@@ -1889,6 +1943,12 @@
                 <w:rFonts w:ascii="Open Sans" w:eastAsia="Open Sans" w:hAnsi="Open Sans" w:cs="Open Sans"/>
               </w:rPr>
             </w:pPr>
+            <w:r>
+              <w:rPr>
+                <w:rFonts w:ascii="Open Sans" w:eastAsia="Open Sans" w:hAnsi="Open Sans" w:cs="Open Sans"/>
+              </w:rPr>
+              <w:t>git push origin documentation</w:t>
+            </w:r>
           </w:p>
         </w:tc>
       </w:tr>
@@ -1967,6 +2027,12 @@
                 <w:rFonts w:ascii="Open Sans" w:eastAsia="Open Sans" w:hAnsi="Open Sans" w:cs="Open Sans"/>
               </w:rPr>
             </w:pPr>
+            <w:r>
+              <w:rPr>
+                <w:rFonts w:ascii="Open Sans" w:eastAsia="Open Sans" w:hAnsi="Open Sans" w:cs="Open Sans"/>
+              </w:rPr>
+              <w:t>git checkout master</w:t>
+            </w:r>
           </w:p>
         </w:tc>
       </w:tr>
@@ -2422,13 +2488,7 @@
               <w:rPr>
                 <w:rFonts w:ascii="Open Sans" w:eastAsia="Open Sans" w:hAnsi="Open Sans" w:cs="Open Sans"/>
               </w:rPr>
-              <w:t>After each change, stage and commit your changes. When you commit your</w:t>
-            </w:r>
-            <w:r>
-              <w:rPr>
-                <w:rFonts w:ascii="Open Sans" w:eastAsia="Open Sans" w:hAnsi="Open Sans" w:cs="Open Sans"/>
-              </w:rPr>
-              <w:t xml:space="preserve"> work, you should use a descriptive message of the changes made.  Your changes should be small and aligned with your commit message.</w:t>
+              <w:t>After each change, stage and commit your changes. When you commit your work, you should use a descriptive message of the changes made.  Your changes should be small and aligned with your commit message.</w:t>
             </w:r>
           </w:p>
         </w:tc>
@@ -2758,14 +2818,21 @@
               <w:rPr>
                 <w:rFonts w:ascii="Open Sans" w:eastAsia="Open Sans" w:hAnsi="Open Sans" w:cs="Open Sans"/>
               </w:rPr>
-              <w:t xml:space="preserve">Go to Github.  Notice that you now have two branches available for your project, and when you change branches the README </w:t>
-            </w:r>
-            <w:r>
-              <w:rPr>
-                <w:rFonts w:ascii="Open Sans" w:eastAsia="Open Sans" w:hAnsi="Open Sans" w:cs="Open Sans"/>
-              </w:rPr>
-              <w:lastRenderedPageBreak/>
-              <w:t>changes.</w:t>
+              <w:t xml:space="preserve">Go to </w:t>
+            </w:r>
+            <w:proofErr w:type="spellStart"/>
+            <w:r>
+              <w:rPr>
+                <w:rFonts w:ascii="Open Sans" w:eastAsia="Open Sans" w:hAnsi="Open Sans" w:cs="Open Sans"/>
+              </w:rPr>
+              <w:t>Github</w:t>
+            </w:r>
+            <w:proofErr w:type="spellEnd"/>
+            <w:r>
+              <w:rPr>
+                <w:rFonts w:ascii="Open Sans" w:eastAsia="Open Sans" w:hAnsi="Open Sans" w:cs="Open Sans"/>
+              </w:rPr>
+              <w:t>.  Notice that you now have two branches available for your project, and when you change branches the README changes.</w:t>
             </w:r>
           </w:p>
         </w:tc>
@@ -2791,7 +2858,6 @@
                 <w:rFonts w:ascii="Open Sans" w:eastAsia="Open Sans" w:hAnsi="Open Sans" w:cs="Open Sans"/>
                 <w:b/>
               </w:rPr>
-              <w:lastRenderedPageBreak/>
               <w:t>No git command needed</w:t>
             </w:r>
           </w:p>
@@ -2868,7 +2934,23 @@
           <w:rFonts w:ascii="Open Sans" w:eastAsia="Open Sans" w:hAnsi="Open Sans" w:cs="Open Sans"/>
           <w:b/>
         </w:rPr>
-        <w:t xml:space="preserve">Now you will be working in your local repository, on the code in your BikeShare python file to make improvements to its efficiency and readability. You should repeat steps </w:t>
+        <w:t xml:space="preserve">Now you will be working in your local repository, on the code in your </w:t>
+      </w:r>
+      <w:proofErr w:type="spellStart"/>
+      <w:r>
+        <w:rPr>
+          <w:rFonts w:ascii="Open Sans" w:eastAsia="Open Sans" w:hAnsi="Open Sans" w:cs="Open Sans"/>
+          <w:b/>
+        </w:rPr>
+        <w:t>BikeShare</w:t>
+      </w:r>
+      <w:proofErr w:type="spellEnd"/>
+      <w:r>
+        <w:rPr>
+          <w:rFonts w:ascii="Open Sans" w:eastAsia="Open Sans" w:hAnsi="Open Sans" w:cs="Open Sans"/>
+          <w:b/>
+        </w:rPr>
+        <w:t xml:space="preserve"> python file to make improvements to its efficiency and readability. You should repeat steps </w:t>
       </w:r>
       <w:r>
         <w:rPr>
@@ -4100,13 +4182,7 @@
               <w:rPr>
                 <w:rFonts w:ascii="Open Sans" w:eastAsia="Open Sans" w:hAnsi="Open Sans" w:cs="Open Sans"/>
               </w:rPr>
-              <w:t>Since your changes are all ready to go, merge all the branches into t</w:t>
-            </w:r>
-            <w:r>
-              <w:rPr>
-                <w:rFonts w:ascii="Open Sans" w:eastAsia="Open Sans" w:hAnsi="Open Sans" w:cs="Open Sans"/>
-              </w:rPr>
-              <w:t>he master. Address any merge conflicts. If you split up your work among your branches correctly, you should have no merge conflicts.</w:t>
+              <w:t>Since your changes are all ready to go, merge all the branches into the master. Address any merge conflicts. If you split up your work among your branches correctly, you should have no merge conflicts.</w:t>
             </w:r>
           </w:p>
         </w:tc>
@@ -4385,7 +4461,6 @@
         <w:rPr>
           <w:color w:val="F95C3C"/>
         </w:rPr>
-        <w:lastRenderedPageBreak/>
         <w:t>Submission:</w:t>
       </w:r>
     </w:p>
@@ -4433,6 +4508,7 @@
         <w:rPr>
           <w:rFonts w:ascii="Open Sans" w:eastAsia="Open Sans" w:hAnsi="Open Sans" w:cs="Open Sans"/>
         </w:rPr>
+        <w:lastRenderedPageBreak/>
         <w:t xml:space="preserve">Download this document as a PDF file. </w:t>
       </w:r>
     </w:p>

</xml_diff>

<commit_message>
Updated Git Commands Documentation with Section 3
</commit_message>
<xml_diff>
--- a/Git Commands Documentation.docx
+++ b/Git Commands Documentation.docx
@@ -223,7 +223,21 @@
         <w:rPr>
           <w:rFonts w:ascii="Open Sans" w:eastAsia="Open Sans" w:hAnsi="Open Sans" w:cs="Open Sans"/>
         </w:rPr>
-        <w:t>Step 1. Create a GitHub profile (if you don’t already have one).</w:t>
+        <w:t xml:space="preserve">Step 1. Create a GitHub profile (if you </w:t>
+      </w:r>
+      <w:proofErr w:type="gramStart"/>
+      <w:r>
+        <w:rPr>
+          <w:rFonts w:ascii="Open Sans" w:eastAsia="Open Sans" w:hAnsi="Open Sans" w:cs="Open Sans"/>
+        </w:rPr>
+        <w:t>don’t</w:t>
+      </w:r>
+      <w:proofErr w:type="gramEnd"/>
+      <w:r>
+        <w:rPr>
+          <w:rFonts w:ascii="Open Sans" w:eastAsia="Open Sans" w:hAnsi="Open Sans" w:cs="Open Sans"/>
+        </w:rPr>
+        <w:t xml:space="preserve"> already have one).</w:t>
       </w:r>
     </w:p>
     <w:p>
@@ -264,7 +278,6 @@
     </w:p>
     <w:tbl>
       <w:tblPr>
-        <w:tblStyle w:val="a"/>
         <w:tblW w:w="13215" w:type="dxa"/>
         <w:tblInd w:w="145" w:type="dxa"/>
         <w:tblBorders>
@@ -276,6 +289,12 @@
           <w:insideV w:val="single" w:sz="8" w:space="0" w:color="B7B7B7"/>
         </w:tblBorders>
         <w:tblLayout w:type="fixed"/>
+        <w:tblCellMar>
+          <w:top w:w="100" w:type="dxa"/>
+          <w:left w:w="100" w:type="dxa"/>
+          <w:bottom w:w="100" w:type="dxa"/>
+          <w:right w:w="100" w:type="dxa"/>
+        </w:tblCellMar>
         <w:tblLook w:val="0600" w:firstRow="0" w:lastRow="0" w:firstColumn="0" w:lastColumn="0" w:noHBand="1" w:noVBand="1"/>
       </w:tblPr>
       <w:tblGrid>
@@ -390,7 +409,6 @@
     </w:p>
     <w:tbl>
       <w:tblPr>
-        <w:tblStyle w:val="a0"/>
         <w:tblW w:w="9315" w:type="dxa"/>
         <w:tblInd w:w="145" w:type="dxa"/>
         <w:tblBorders>
@@ -402,6 +420,12 @@
           <w:insideV w:val="single" w:sz="8" w:space="0" w:color="B7B7B7"/>
         </w:tblBorders>
         <w:tblLayout w:type="fixed"/>
+        <w:tblCellMar>
+          <w:top w:w="100" w:type="dxa"/>
+          <w:left w:w="100" w:type="dxa"/>
+          <w:bottom w:w="100" w:type="dxa"/>
+          <w:right w:w="100" w:type="dxa"/>
+        </w:tblCellMar>
         <w:tblLook w:val="0600" w:firstRow="0" w:lastRow="0" w:firstColumn="0" w:lastColumn="0" w:noHBand="1" w:noVBand="1"/>
       </w:tblPr>
       <w:tblGrid>
@@ -731,7 +755,14 @@
               <w:rPr>
                 <w:rFonts w:ascii="Open Sans" w:eastAsia="Open Sans" w:hAnsi="Open Sans" w:cs="Open Sans"/>
               </w:rPr>
-              <w:t>Create a .</w:t>
+              <w:t xml:space="preserve">Create </w:t>
+            </w:r>
+            <w:proofErr w:type="gramStart"/>
+            <w:r>
+              <w:rPr>
+                <w:rFonts w:ascii="Open Sans" w:eastAsia="Open Sans" w:hAnsi="Open Sans" w:cs="Open Sans"/>
+              </w:rPr>
+              <w:t>a .</w:t>
             </w:r>
             <w:proofErr w:type="spellStart"/>
             <w:r>
@@ -741,6 +772,7 @@
               <w:t>gitignore</w:t>
             </w:r>
             <w:proofErr w:type="spellEnd"/>
+            <w:proofErr w:type="gramEnd"/>
             <w:r>
               <w:rPr>
                 <w:rFonts w:ascii="Open Sans" w:eastAsia="Open Sans" w:hAnsi="Open Sans" w:cs="Open Sans"/>
@@ -840,7 +872,14 @@
               <w:rPr>
                 <w:rFonts w:ascii="Open Sans" w:eastAsia="Open Sans" w:hAnsi="Open Sans" w:cs="Open Sans"/>
               </w:rPr>
-              <w:t>List the file names associated with the data files you added to your .</w:t>
+              <w:t xml:space="preserve">List the file names associated with the data files you added to </w:t>
+            </w:r>
+            <w:proofErr w:type="gramStart"/>
+            <w:r>
+              <w:rPr>
+                <w:rFonts w:ascii="Open Sans" w:eastAsia="Open Sans" w:hAnsi="Open Sans" w:cs="Open Sans"/>
+              </w:rPr>
+              <w:t>your .</w:t>
             </w:r>
             <w:proofErr w:type="spellStart"/>
             <w:r>
@@ -850,6 +889,7 @@
               <w:t>gitignore</w:t>
             </w:r>
             <w:proofErr w:type="spellEnd"/>
+            <w:proofErr w:type="gramEnd"/>
           </w:p>
         </w:tc>
         <w:tc>
@@ -874,7 +914,15 @@
                 <w:rFonts w:ascii="Open Sans" w:eastAsia="Open Sans" w:hAnsi="Open Sans" w:cs="Open Sans"/>
                 <w:b/>
               </w:rPr>
-              <w:t>No git command needed (add the file names into your .</w:t>
+              <w:t xml:space="preserve">No git command needed (add the file names into </w:t>
+            </w:r>
+            <w:proofErr w:type="gramStart"/>
+            <w:r>
+              <w:rPr>
+                <w:rFonts w:ascii="Open Sans" w:eastAsia="Open Sans" w:hAnsi="Open Sans" w:cs="Open Sans"/>
+                <w:b/>
+              </w:rPr>
+              <w:t>your .</w:t>
             </w:r>
             <w:proofErr w:type="spellStart"/>
             <w:r>
@@ -885,6 +933,7 @@
               <w:t>gitignore</w:t>
             </w:r>
             <w:proofErr w:type="spellEnd"/>
+            <w:proofErr w:type="gramEnd"/>
             <w:r>
               <w:rPr>
                 <w:rFonts w:ascii="Open Sans" w:eastAsia="Open Sans" w:hAnsi="Open Sans" w:cs="Open Sans"/>
@@ -1044,11 +1093,19 @@
                 <w:rFonts w:ascii="Open Sans" w:eastAsia="Open Sans" w:hAnsi="Open Sans" w:cs="Open Sans"/>
               </w:rPr>
             </w:pPr>
-            <w:r>
-              <w:rPr>
-                <w:rFonts w:ascii="Open Sans" w:eastAsia="Open Sans" w:hAnsi="Open Sans" w:cs="Open Sans"/>
-              </w:rPr>
-              <w:t>git add *</w:t>
+            <w:proofErr w:type="gramStart"/>
+            <w:r>
+              <w:rPr>
+                <w:rFonts w:ascii="Open Sans" w:eastAsia="Open Sans" w:hAnsi="Open Sans" w:cs="Open Sans"/>
+              </w:rPr>
+              <w:t>git</w:t>
+            </w:r>
+            <w:proofErr w:type="gramEnd"/>
+            <w:r>
+              <w:rPr>
+                <w:rFonts w:ascii="Open Sans" w:eastAsia="Open Sans" w:hAnsi="Open Sans" w:cs="Open Sans"/>
+              </w:rPr>
+              <w:t xml:space="preserve"> add *</w:t>
             </w:r>
           </w:p>
         </w:tc>
@@ -1327,7 +1384,6 @@
     </w:p>
     <w:tbl>
       <w:tblPr>
-        <w:tblStyle w:val="a1"/>
         <w:tblW w:w="9315" w:type="dxa"/>
         <w:tblInd w:w="145" w:type="dxa"/>
         <w:tblBorders>
@@ -1339,6 +1395,12 @@
           <w:insideV w:val="single" w:sz="8" w:space="0" w:color="B7B7B7"/>
         </w:tblBorders>
         <w:tblLayout w:type="fixed"/>
+        <w:tblCellMar>
+          <w:top w:w="100" w:type="dxa"/>
+          <w:left w:w="100" w:type="dxa"/>
+          <w:bottom w:w="100" w:type="dxa"/>
+          <w:right w:w="100" w:type="dxa"/>
+        </w:tblCellMar>
         <w:tblLook w:val="0600" w:firstRow="0" w:lastRow="0" w:firstColumn="0" w:lastColumn="0" w:noHBand="1" w:noVBand="1"/>
       </w:tblPr>
       <w:tblGrid>
@@ -1779,11 +1841,19 @@
                 <w:rFonts w:ascii="Open Sans" w:eastAsia="Open Sans" w:hAnsi="Open Sans" w:cs="Open Sans"/>
               </w:rPr>
             </w:pPr>
-            <w:r>
-              <w:rPr>
-                <w:rFonts w:ascii="Open Sans" w:eastAsia="Open Sans" w:hAnsi="Open Sans" w:cs="Open Sans"/>
-              </w:rPr>
-              <w:t xml:space="preserve">git add </w:t>
+            <w:proofErr w:type="gramStart"/>
+            <w:r>
+              <w:rPr>
+                <w:rFonts w:ascii="Open Sans" w:eastAsia="Open Sans" w:hAnsi="Open Sans" w:cs="Open Sans"/>
+              </w:rPr>
+              <w:t>git</w:t>
+            </w:r>
+            <w:proofErr w:type="gramEnd"/>
+            <w:r>
+              <w:rPr>
+                <w:rFonts w:ascii="Open Sans" w:eastAsia="Open Sans" w:hAnsi="Open Sans" w:cs="Open Sans"/>
+              </w:rPr>
+              <w:t xml:space="preserve"> add </w:t>
             </w:r>
             <w:r>
               <w:rPr>
@@ -2145,7 +2215,39 @@
           <w:rFonts w:ascii="Open Sans" w:eastAsia="Open Sans" w:hAnsi="Open Sans" w:cs="Open Sans"/>
           <w:b/>
         </w:rPr>
-        <w:t>In a real world situation, you or other members of your team would likely be making other changes to documentation on the documentation branch.  To simulate this follow the tasks below.</w:t>
+        <w:t xml:space="preserve">In a </w:t>
+      </w:r>
+      <w:proofErr w:type="gramStart"/>
+      <w:r>
+        <w:rPr>
+          <w:rFonts w:ascii="Open Sans" w:eastAsia="Open Sans" w:hAnsi="Open Sans" w:cs="Open Sans"/>
+          <w:b/>
+        </w:rPr>
+        <w:t>real world</w:t>
+      </w:r>
+      <w:proofErr w:type="gramEnd"/>
+      <w:r>
+        <w:rPr>
+          <w:rFonts w:ascii="Open Sans" w:eastAsia="Open Sans" w:hAnsi="Open Sans" w:cs="Open Sans"/>
+          <w:b/>
+        </w:rPr>
+        <w:t xml:space="preserve"> situation, you or other members of your team would likely be making other changes to documentation on the documentation branch.  To simulate </w:t>
+      </w:r>
+      <w:proofErr w:type="gramStart"/>
+      <w:r>
+        <w:rPr>
+          <w:rFonts w:ascii="Open Sans" w:eastAsia="Open Sans" w:hAnsi="Open Sans" w:cs="Open Sans"/>
+          <w:b/>
+        </w:rPr>
+        <w:t>this</w:t>
+      </w:r>
+      <w:proofErr w:type="gramEnd"/>
+      <w:r>
+        <w:rPr>
+          <w:rFonts w:ascii="Open Sans" w:eastAsia="Open Sans" w:hAnsi="Open Sans" w:cs="Open Sans"/>
+          <w:b/>
+        </w:rPr>
+        <w:t xml:space="preserve"> follow the tasks below.</w:t>
       </w:r>
     </w:p>
     <w:p>
@@ -2158,7 +2260,6 @@
     </w:p>
     <w:tbl>
       <w:tblPr>
-        <w:tblStyle w:val="a2"/>
         <w:tblW w:w="9315" w:type="dxa"/>
         <w:tblInd w:w="145" w:type="dxa"/>
         <w:tblBorders>
@@ -2170,6 +2271,12 @@
           <w:insideV w:val="single" w:sz="8" w:space="0" w:color="B7B7B7"/>
         </w:tblBorders>
         <w:tblLayout w:type="fixed"/>
+        <w:tblCellMar>
+          <w:top w:w="100" w:type="dxa"/>
+          <w:left w:w="100" w:type="dxa"/>
+          <w:bottom w:w="100" w:type="dxa"/>
+          <w:right w:w="100" w:type="dxa"/>
+        </w:tblCellMar>
         <w:tblLook w:val="0600" w:firstRow="0" w:lastRow="0" w:firstColumn="0" w:lastColumn="0" w:noHBand="1" w:noVBand="1"/>
       </w:tblPr>
       <w:tblGrid>
@@ -2323,6 +2430,7 @@
               </w:rPr>
               <w:t xml:space="preserve">Switch to the </w:t>
             </w:r>
+            <w:proofErr w:type="gramStart"/>
             <w:r>
               <w:rPr>
                 <w:rFonts w:ascii="Open Sans" w:eastAsia="Open Sans" w:hAnsi="Open Sans" w:cs="Open Sans"/>
@@ -2334,7 +2442,14 @@
               <w:rPr>
                 <w:rFonts w:ascii="Open Sans" w:eastAsia="Open Sans" w:hAnsi="Open Sans" w:cs="Open Sans"/>
               </w:rPr>
-              <w:t xml:space="preserve">  branch.</w:t>
+              <w:t xml:space="preserve">  branch</w:t>
+            </w:r>
+            <w:proofErr w:type="gramEnd"/>
+            <w:r>
+              <w:rPr>
+                <w:rFonts w:ascii="Open Sans" w:eastAsia="Open Sans" w:hAnsi="Open Sans" w:cs="Open Sans"/>
+              </w:rPr>
+              <w:t>.</w:t>
             </w:r>
           </w:p>
         </w:tc>
@@ -2357,6 +2472,18 @@
                 <w:rFonts w:ascii="Open Sans" w:eastAsia="Open Sans" w:hAnsi="Open Sans" w:cs="Open Sans"/>
               </w:rPr>
             </w:pPr>
+            <w:r>
+              <w:rPr>
+                <w:rFonts w:ascii="Open Sans" w:eastAsia="Open Sans" w:hAnsi="Open Sans" w:cs="Open Sans"/>
+              </w:rPr>
+              <w:t xml:space="preserve">git </w:t>
+            </w:r>
+            <w:r>
+              <w:rPr>
+                <w:rFonts w:ascii="Open Sans" w:eastAsia="Open Sans" w:hAnsi="Open Sans" w:cs="Open Sans"/>
+              </w:rPr>
+              <w:t>checkout documentation</w:t>
+            </w:r>
           </w:p>
         </w:tc>
       </w:tr>
@@ -2434,6 +2561,26 @@
                 <w:rFonts w:ascii="Open Sans" w:eastAsia="Open Sans" w:hAnsi="Open Sans" w:cs="Open Sans"/>
               </w:rPr>
             </w:pPr>
+            <w:proofErr w:type="gramStart"/>
+            <w:r>
+              <w:rPr>
+                <w:rFonts w:ascii="Open Sans" w:eastAsia="Open Sans" w:hAnsi="Open Sans" w:cs="Open Sans"/>
+              </w:rPr>
+              <w:t>git</w:t>
+            </w:r>
+            <w:proofErr w:type="gramEnd"/>
+            <w:r>
+              <w:rPr>
+                <w:rFonts w:ascii="Open Sans" w:eastAsia="Open Sans" w:hAnsi="Open Sans" w:cs="Open Sans"/>
+              </w:rPr>
+              <w:t xml:space="preserve"> add README.md</w:t>
+            </w:r>
+            <w:r>
+              <w:rPr>
+                <w:rFonts w:ascii="Open Sans" w:eastAsia="Open Sans" w:hAnsi="Open Sans" w:cs="Open Sans"/>
+              </w:rPr>
+              <w:t xml:space="preserve"> </w:t>
+            </w:r>
           </w:p>
         </w:tc>
       </w:tr>
@@ -2511,6 +2658,12 @@
                 <w:rFonts w:ascii="Open Sans" w:eastAsia="Open Sans" w:hAnsi="Open Sans" w:cs="Open Sans"/>
               </w:rPr>
             </w:pPr>
+            <w:r>
+              <w:rPr>
+                <w:rFonts w:ascii="Open Sans" w:eastAsia="Open Sans" w:hAnsi="Open Sans" w:cs="Open Sans"/>
+              </w:rPr>
+              <w:t>git commit</w:t>
+            </w:r>
           </w:p>
         </w:tc>
       </w:tr>
@@ -2588,6 +2741,12 @@
                 <w:rFonts w:ascii="Open Sans" w:eastAsia="Open Sans" w:hAnsi="Open Sans" w:cs="Open Sans"/>
               </w:rPr>
             </w:pPr>
+            <w:r>
+              <w:rPr>
+                <w:rFonts w:ascii="Open Sans" w:eastAsia="Open Sans" w:hAnsi="Open Sans" w:cs="Open Sans"/>
+              </w:rPr>
+              <w:t>git push origin documentation</w:t>
+            </w:r>
           </w:p>
         </w:tc>
       </w:tr>
@@ -2678,6 +2837,12 @@
                 <w:rFonts w:ascii="Open Sans" w:eastAsia="Open Sans" w:hAnsi="Open Sans" w:cs="Open Sans"/>
               </w:rPr>
             </w:pPr>
+            <w:r>
+              <w:rPr>
+                <w:rFonts w:ascii="Open Sans" w:eastAsia="Open Sans" w:hAnsi="Open Sans" w:cs="Open Sans"/>
+              </w:rPr>
+              <w:t>git checkout master</w:t>
+            </w:r>
           </w:p>
         </w:tc>
       </w:tr>
@@ -2761,9 +2926,23 @@
             <w:pPr>
               <w:rPr>
                 <w:rFonts w:ascii="Open Sans" w:eastAsia="Open Sans" w:hAnsi="Open Sans" w:cs="Open Sans"/>
-                <w:b/>
-              </w:rPr>
-            </w:pPr>
+                <w:bCs/>
+              </w:rPr>
+            </w:pPr>
+            <w:r>
+              <w:rPr>
+                <w:rFonts w:ascii="Open Sans" w:eastAsia="Open Sans" w:hAnsi="Open Sans" w:cs="Open Sans"/>
+                <w:bCs/>
+              </w:rPr>
+              <w:t xml:space="preserve">git log </w:t>
+            </w:r>
+            <w:r>
+              <w:rPr>
+                <w:rFonts w:ascii="Open Sans" w:eastAsia="Open Sans" w:hAnsi="Open Sans" w:cs="Open Sans"/>
+                <w:bCs/>
+              </w:rPr>
+              <w:t>--graph –decorate --all</w:t>
+            </w:r>
           </w:p>
         </w:tc>
       </w:tr>
@@ -2992,7 +3171,6 @@
     </w:p>
     <w:tbl>
       <w:tblPr>
-        <w:tblStyle w:val="a3"/>
         <w:tblW w:w="9315" w:type="dxa"/>
         <w:tblInd w:w="145" w:type="dxa"/>
         <w:tblBorders>
@@ -3004,6 +3182,12 @@
           <w:insideV w:val="single" w:sz="8" w:space="0" w:color="B7B7B7"/>
         </w:tblBorders>
         <w:tblLayout w:type="fixed"/>
+        <w:tblCellMar>
+          <w:top w:w="100" w:type="dxa"/>
+          <w:left w:w="100" w:type="dxa"/>
+          <w:bottom w:w="100" w:type="dxa"/>
+          <w:right w:w="100" w:type="dxa"/>
+        </w:tblCellMar>
         <w:tblLook w:val="0600" w:firstRow="0" w:lastRow="0" w:firstColumn="0" w:lastColumn="0" w:noHBand="1" w:noVBand="1"/>
       </w:tblPr>
       <w:tblGrid>
@@ -3245,6 +3429,7 @@
               </w:rPr>
               <w:t xml:space="preserve">Switch to the </w:t>
             </w:r>
+            <w:proofErr w:type="gramStart"/>
             <w:r>
               <w:rPr>
                 <w:rFonts w:ascii="Open Sans" w:eastAsia="Open Sans" w:hAnsi="Open Sans" w:cs="Open Sans"/>
@@ -3256,7 +3441,14 @@
               <w:rPr>
                 <w:rFonts w:ascii="Open Sans" w:eastAsia="Open Sans" w:hAnsi="Open Sans" w:cs="Open Sans"/>
               </w:rPr>
-              <w:t xml:space="preserve">  branch.</w:t>
+              <w:t xml:space="preserve">  branch</w:t>
+            </w:r>
+            <w:proofErr w:type="gramEnd"/>
+            <w:r>
+              <w:rPr>
+                <w:rFonts w:ascii="Open Sans" w:eastAsia="Open Sans" w:hAnsi="Open Sans" w:cs="Open Sans"/>
+              </w:rPr>
+              <w:t>.</w:t>
             </w:r>
           </w:p>
         </w:tc>
@@ -3330,7 +3522,21 @@
               <w:rPr>
                 <w:rFonts w:ascii="Open Sans" w:eastAsia="Open Sans" w:hAnsi="Open Sans" w:cs="Open Sans"/>
               </w:rPr>
-              <w:t>Similar to the process you used in  making the documentation changes, make 2 or more changes in refactoring your code.</w:t>
+              <w:t xml:space="preserve">Similar to the process you used </w:t>
+            </w:r>
+            <w:proofErr w:type="gramStart"/>
+            <w:r>
+              <w:rPr>
+                <w:rFonts w:ascii="Open Sans" w:eastAsia="Open Sans" w:hAnsi="Open Sans" w:cs="Open Sans"/>
+              </w:rPr>
+              <w:t>in  making</w:t>
+            </w:r>
+            <w:proofErr w:type="gramEnd"/>
+            <w:r>
+              <w:rPr>
+                <w:rFonts w:ascii="Open Sans" w:eastAsia="Open Sans" w:hAnsi="Open Sans" w:cs="Open Sans"/>
+              </w:rPr>
+              <w:t xml:space="preserve"> the documentation changes, make 2 or more changes in refactoring your code.</w:t>
             </w:r>
           </w:p>
         </w:tc>
@@ -3871,7 +4077,6 @@
     </w:p>
     <w:tbl>
       <w:tblPr>
-        <w:tblStyle w:val="a4"/>
         <w:tblW w:w="9315" w:type="dxa"/>
         <w:tblInd w:w="145" w:type="dxa"/>
         <w:tblBorders>
@@ -3883,6 +4088,12 @@
           <w:insideV w:val="single" w:sz="8" w:space="0" w:color="B7B7B7"/>
         </w:tblBorders>
         <w:tblLayout w:type="fixed"/>
+        <w:tblCellMar>
+          <w:top w:w="100" w:type="dxa"/>
+          <w:left w:w="100" w:type="dxa"/>
+          <w:bottom w:w="100" w:type="dxa"/>
+          <w:right w:w="100" w:type="dxa"/>
+        </w:tblCellMar>
         <w:tblLook w:val="0600" w:firstRow="0" w:lastRow="0" w:firstColumn="0" w:lastColumn="0" w:noHBand="1" w:noVBand="1"/>
       </w:tblPr>
       <w:tblGrid>
@@ -4409,7 +4620,21 @@
               <w:rPr>
                 <w:rFonts w:ascii="Open Sans" w:eastAsia="Open Sans" w:hAnsi="Open Sans" w:cs="Open Sans"/>
               </w:rPr>
-              <w:t>Go to GitHub.  Notice that your master branch has all of the changes.</w:t>
+              <w:t xml:space="preserve">Go to GitHub.  Notice that your master branch has </w:t>
+            </w:r>
+            <w:proofErr w:type="gramStart"/>
+            <w:r>
+              <w:rPr>
+                <w:rFonts w:ascii="Open Sans" w:eastAsia="Open Sans" w:hAnsi="Open Sans" w:cs="Open Sans"/>
+              </w:rPr>
+              <w:t>all of</w:t>
+            </w:r>
+            <w:proofErr w:type="gramEnd"/>
+            <w:r>
+              <w:rPr>
+                <w:rFonts w:ascii="Open Sans" w:eastAsia="Open Sans" w:hAnsi="Open Sans" w:cs="Open Sans"/>
+              </w:rPr>
+              <w:t xml:space="preserve"> the changes.</w:t>
             </w:r>
           </w:p>
         </w:tc>
@@ -4562,6 +4787,13 @@
       </w:r>
     </w:p>
   </w:endnote>
+  <w:endnote w:type="continuationNotice" w:id="1">
+    <w:p>
+      <w:pPr>
+        <w:spacing w:line="240" w:lineRule="auto"/>
+      </w:pPr>
+    </w:p>
+  </w:endnote>
 </w:endnotes>
 </file>
 
@@ -4585,6 +4817,13 @@
       <w:r>
         <w:continuationSeparator/>
       </w:r>
+    </w:p>
+  </w:footnote>
+  <w:footnote w:type="continuationNotice" w:id="1">
+    <w:p>
+      <w:pPr>
+        <w:spacing w:line="240" w:lineRule="auto"/>
+      </w:pPr>
     </w:p>
   </w:footnote>
 </w:footnotes>
@@ -4612,6 +4851,119 @@
 <file path=word/numbering.xml><?xml version="1.0" encoding="utf-8"?>
 <w:numbering xmlns:wpc="http://schemas.microsoft.com/office/word/2010/wordprocessingCanvas" xmlns:cx="http://schemas.microsoft.com/office/drawing/2014/chartex" xmlns:cx1="http://schemas.microsoft.com/office/drawing/2015/9/8/chartex" xmlns:cx2="http://schemas.microsoft.com/office/drawing/2015/10/21/chartex" xmlns:cx3="http://schemas.microsoft.com/office/drawing/2016/5/9/chartex" xmlns:cx4="http://schemas.microsoft.com/office/drawing/2016/5/10/chartex" xmlns:cx5="http://schemas.microsoft.com/office/drawing/2016/5/11/chartex" xmlns:cx6="http://schemas.microsoft.com/office/drawing/2016/5/12/chartex" xmlns:cx7="http://schemas.microsoft.com/office/drawing/2016/5/13/chartex" xmlns:cx8="http://schemas.microsoft.com/office/drawing/2016/5/14/chartex" xmlns:mc="http://schemas.openxmlformats.org/markup-compatibility/2006" xmlns:aink="http://schemas.microsoft.com/office/drawing/2016/ink" xmlns:am3d="http://schemas.microsoft.com/office/drawing/2017/model3d" xmlns:o="urn:schemas-microsoft-com:office:office" xmlns:r="http://schemas.openxmlformats.org/officeDocument/2006/relationships" xmlns:m="http://schemas.openxmlformats.org/officeDocument/2006/math" xmlns:v="urn:schemas-microsoft-com:vml" xmlns:wp14="http://schemas.microsoft.com/office/word/2010/wordprocessingDrawing" xmlns:wp="http://schemas.openxmlformats.org/drawingml/2006/wordprocessingDrawing" xmlns:w10="urn:schemas-microsoft-com:office:word" xmlns:w="http://schemas.openxmlformats.org/wordprocessingml/2006/main" xmlns:w14="http://schemas.microsoft.com/office/word/2010/wordml" xmlns:w15="http://schemas.microsoft.com/office/word/2012/wordml" xmlns:w16cex="http://schemas.microsoft.com/office/word/2018/wordml/cex" xmlns:w16cid="http://schemas.microsoft.com/office/word/2016/wordml/cid" xmlns:w16="http://schemas.microsoft.com/office/word/2018/wordml" xmlns:w16se="http://schemas.microsoft.com/office/word/2015/wordml/symex" xmlns:wpg="http://schemas.microsoft.com/office/word/2010/wordprocessingGroup" xmlns:wpi="http://schemas.microsoft.com/office/word/2010/wordprocessingInk" xmlns:wne="http://schemas.microsoft.com/office/word/2006/wordml" xmlns:wps="http://schemas.microsoft.com/office/word/2010/wordprocessingShape" mc:Ignorable="w14 w15 w16se w16cid w16 w16cex wp14">
   <w:abstractNum w:abstractNumId="0" w15:restartNumberingAfterBreak="0">
+    <w:nsid w:val="0E5A40BF"/>
+    <w:multiLevelType w:val="hybridMultilevel"/>
+    <w:tmpl w:val="A4EEE2D0"/>
+    <w:lvl w:ilvl="0" w:tplc="596879EA">
+      <w:start w:val="2"/>
+      <w:numFmt w:val="bullet"/>
+      <w:lvlText w:val="-"/>
+      <w:lvlJc w:val="left"/>
+      <w:pPr>
+        <w:ind w:left="720" w:hanging="360"/>
+      </w:pPr>
+      <w:rPr>
+        <w:rFonts w:ascii="Open Sans" w:eastAsia="Open Sans" w:hAnsi="Open Sans" w:cs="Open Sans" w:hint="default"/>
+      </w:rPr>
+    </w:lvl>
+    <w:lvl w:ilvl="1" w:tplc="08090003" w:tentative="1">
+      <w:start w:val="1"/>
+      <w:numFmt w:val="bullet"/>
+      <w:lvlText w:val="o"/>
+      <w:lvlJc w:val="left"/>
+      <w:pPr>
+        <w:ind w:left="1440" w:hanging="360"/>
+      </w:pPr>
+      <w:rPr>
+        <w:rFonts w:ascii="Courier New" w:hAnsi="Courier New" w:cs="Courier New" w:hint="default"/>
+      </w:rPr>
+    </w:lvl>
+    <w:lvl w:ilvl="2" w:tplc="08090005" w:tentative="1">
+      <w:start w:val="1"/>
+      <w:numFmt w:val="bullet"/>
+      <w:lvlText w:val=""/>
+      <w:lvlJc w:val="left"/>
+      <w:pPr>
+        <w:ind w:left="2160" w:hanging="360"/>
+      </w:pPr>
+      <w:rPr>
+        <w:rFonts w:ascii="Wingdings" w:hAnsi="Wingdings" w:hint="default"/>
+      </w:rPr>
+    </w:lvl>
+    <w:lvl w:ilvl="3" w:tplc="08090001" w:tentative="1">
+      <w:start w:val="1"/>
+      <w:numFmt w:val="bullet"/>
+      <w:lvlText w:val=""/>
+      <w:lvlJc w:val="left"/>
+      <w:pPr>
+        <w:ind w:left="2880" w:hanging="360"/>
+      </w:pPr>
+      <w:rPr>
+        <w:rFonts w:ascii="Symbol" w:hAnsi="Symbol" w:hint="default"/>
+      </w:rPr>
+    </w:lvl>
+    <w:lvl w:ilvl="4" w:tplc="08090003" w:tentative="1">
+      <w:start w:val="1"/>
+      <w:numFmt w:val="bullet"/>
+      <w:lvlText w:val="o"/>
+      <w:lvlJc w:val="left"/>
+      <w:pPr>
+        <w:ind w:left="3600" w:hanging="360"/>
+      </w:pPr>
+      <w:rPr>
+        <w:rFonts w:ascii="Courier New" w:hAnsi="Courier New" w:cs="Courier New" w:hint="default"/>
+      </w:rPr>
+    </w:lvl>
+    <w:lvl w:ilvl="5" w:tplc="08090005" w:tentative="1">
+      <w:start w:val="1"/>
+      <w:numFmt w:val="bullet"/>
+      <w:lvlText w:val=""/>
+      <w:lvlJc w:val="left"/>
+      <w:pPr>
+        <w:ind w:left="4320" w:hanging="360"/>
+      </w:pPr>
+      <w:rPr>
+        <w:rFonts w:ascii="Wingdings" w:hAnsi="Wingdings" w:hint="default"/>
+      </w:rPr>
+    </w:lvl>
+    <w:lvl w:ilvl="6" w:tplc="08090001" w:tentative="1">
+      <w:start w:val="1"/>
+      <w:numFmt w:val="bullet"/>
+      <w:lvlText w:val=""/>
+      <w:lvlJc w:val="left"/>
+      <w:pPr>
+        <w:ind w:left="5040" w:hanging="360"/>
+      </w:pPr>
+      <w:rPr>
+        <w:rFonts w:ascii="Symbol" w:hAnsi="Symbol" w:hint="default"/>
+      </w:rPr>
+    </w:lvl>
+    <w:lvl w:ilvl="7" w:tplc="08090003" w:tentative="1">
+      <w:start w:val="1"/>
+      <w:numFmt w:val="bullet"/>
+      <w:lvlText w:val="o"/>
+      <w:lvlJc w:val="left"/>
+      <w:pPr>
+        <w:ind w:left="5760" w:hanging="360"/>
+      </w:pPr>
+      <w:rPr>
+        <w:rFonts w:ascii="Courier New" w:hAnsi="Courier New" w:cs="Courier New" w:hint="default"/>
+      </w:rPr>
+    </w:lvl>
+    <w:lvl w:ilvl="8" w:tplc="08090005" w:tentative="1">
+      <w:start w:val="1"/>
+      <w:numFmt w:val="bullet"/>
+      <w:lvlText w:val=""/>
+      <w:lvlJc w:val="left"/>
+      <w:pPr>
+        <w:ind w:left="6480" w:hanging="360"/>
+      </w:pPr>
+      <w:rPr>
+        <w:rFonts w:ascii="Wingdings" w:hAnsi="Wingdings" w:hint="default"/>
+      </w:rPr>
+    </w:lvl>
+  </w:abstractNum>
+  <w:abstractNum w:abstractNumId="1" w15:restartNumberingAfterBreak="0">
     <w:nsid w:val="1EC80754"/>
     <w:multiLevelType w:val="multilevel"/>
     <w:tmpl w:val="C2E693A6"/>
@@ -4724,7 +5076,119 @@
       </w:rPr>
     </w:lvl>
   </w:abstractNum>
-  <w:abstractNum w:abstractNumId="1" w15:restartNumberingAfterBreak="0">
+  <w:abstractNum w:abstractNumId="2" w15:restartNumberingAfterBreak="0">
+    <w:nsid w:val="414A6960"/>
+    <w:multiLevelType w:val="hybridMultilevel"/>
+    <w:tmpl w:val="011CE89C"/>
+    <w:lvl w:ilvl="0" w:tplc="2FFEA5B8">
+      <w:numFmt w:val="bullet"/>
+      <w:lvlText w:val="-"/>
+      <w:lvlJc w:val="left"/>
+      <w:pPr>
+        <w:ind w:left="720" w:hanging="360"/>
+      </w:pPr>
+      <w:rPr>
+        <w:rFonts w:ascii="Open Sans" w:eastAsia="Open Sans" w:hAnsi="Open Sans" w:cs="Open Sans" w:hint="default"/>
+      </w:rPr>
+    </w:lvl>
+    <w:lvl w:ilvl="1" w:tplc="08090003" w:tentative="1">
+      <w:start w:val="1"/>
+      <w:numFmt w:val="bullet"/>
+      <w:lvlText w:val="o"/>
+      <w:lvlJc w:val="left"/>
+      <w:pPr>
+        <w:ind w:left="1440" w:hanging="360"/>
+      </w:pPr>
+      <w:rPr>
+        <w:rFonts w:ascii="Courier New" w:hAnsi="Courier New" w:cs="Courier New" w:hint="default"/>
+      </w:rPr>
+    </w:lvl>
+    <w:lvl w:ilvl="2" w:tplc="08090005" w:tentative="1">
+      <w:start w:val="1"/>
+      <w:numFmt w:val="bullet"/>
+      <w:lvlText w:val=""/>
+      <w:lvlJc w:val="left"/>
+      <w:pPr>
+        <w:ind w:left="2160" w:hanging="360"/>
+      </w:pPr>
+      <w:rPr>
+        <w:rFonts w:ascii="Wingdings" w:hAnsi="Wingdings" w:hint="default"/>
+      </w:rPr>
+    </w:lvl>
+    <w:lvl w:ilvl="3" w:tplc="08090001" w:tentative="1">
+      <w:start w:val="1"/>
+      <w:numFmt w:val="bullet"/>
+      <w:lvlText w:val=""/>
+      <w:lvlJc w:val="left"/>
+      <w:pPr>
+        <w:ind w:left="2880" w:hanging="360"/>
+      </w:pPr>
+      <w:rPr>
+        <w:rFonts w:ascii="Symbol" w:hAnsi="Symbol" w:hint="default"/>
+      </w:rPr>
+    </w:lvl>
+    <w:lvl w:ilvl="4" w:tplc="08090003" w:tentative="1">
+      <w:start w:val="1"/>
+      <w:numFmt w:val="bullet"/>
+      <w:lvlText w:val="o"/>
+      <w:lvlJc w:val="left"/>
+      <w:pPr>
+        <w:ind w:left="3600" w:hanging="360"/>
+      </w:pPr>
+      <w:rPr>
+        <w:rFonts w:ascii="Courier New" w:hAnsi="Courier New" w:cs="Courier New" w:hint="default"/>
+      </w:rPr>
+    </w:lvl>
+    <w:lvl w:ilvl="5" w:tplc="08090005" w:tentative="1">
+      <w:start w:val="1"/>
+      <w:numFmt w:val="bullet"/>
+      <w:lvlText w:val=""/>
+      <w:lvlJc w:val="left"/>
+      <w:pPr>
+        <w:ind w:left="4320" w:hanging="360"/>
+      </w:pPr>
+      <w:rPr>
+        <w:rFonts w:ascii="Wingdings" w:hAnsi="Wingdings" w:hint="default"/>
+      </w:rPr>
+    </w:lvl>
+    <w:lvl w:ilvl="6" w:tplc="08090001" w:tentative="1">
+      <w:start w:val="1"/>
+      <w:numFmt w:val="bullet"/>
+      <w:lvlText w:val=""/>
+      <w:lvlJc w:val="left"/>
+      <w:pPr>
+        <w:ind w:left="5040" w:hanging="360"/>
+      </w:pPr>
+      <w:rPr>
+        <w:rFonts w:ascii="Symbol" w:hAnsi="Symbol" w:hint="default"/>
+      </w:rPr>
+    </w:lvl>
+    <w:lvl w:ilvl="7" w:tplc="08090003" w:tentative="1">
+      <w:start w:val="1"/>
+      <w:numFmt w:val="bullet"/>
+      <w:lvlText w:val="o"/>
+      <w:lvlJc w:val="left"/>
+      <w:pPr>
+        <w:ind w:left="5760" w:hanging="360"/>
+      </w:pPr>
+      <w:rPr>
+        <w:rFonts w:ascii="Courier New" w:hAnsi="Courier New" w:cs="Courier New" w:hint="default"/>
+      </w:rPr>
+    </w:lvl>
+    <w:lvl w:ilvl="8" w:tplc="08090005" w:tentative="1">
+      <w:start w:val="1"/>
+      <w:numFmt w:val="bullet"/>
+      <w:lvlText w:val=""/>
+      <w:lvlJc w:val="left"/>
+      <w:pPr>
+        <w:ind w:left="6480" w:hanging="360"/>
+      </w:pPr>
+      <w:rPr>
+        <w:rFonts w:ascii="Wingdings" w:hAnsi="Wingdings" w:hint="default"/>
+      </w:rPr>
+    </w:lvl>
+  </w:abstractNum>
+  <w:abstractNum w:abstractNumId="3" w15:restartNumberingAfterBreak="0">
     <w:nsid w:val="638D640D"/>
     <w:multiLevelType w:val="multilevel"/>
     <w:tmpl w:val="350A47C4"/>
@@ -4838,10 +5302,16 @@
     </w:lvl>
   </w:abstractNum>
   <w:num w:numId="1">
-    <w:abstractNumId w:val="0"/>
+    <w:abstractNumId w:val="1"/>
   </w:num>
   <w:num w:numId="2">
-    <w:abstractNumId w:val="1"/>
+    <w:abstractNumId w:val="3"/>
+  </w:num>
+  <w:num w:numId="3">
+    <w:abstractNumId w:val="2"/>
+  </w:num>
+  <w:num w:numId="4">
+    <w:abstractNumId w:val="0"/>
   </w:num>
 </w:numbering>
 </file>
@@ -5365,8 +5835,6 @@
   <w:style w:type="table" w:default="1" w:styleId="TableNormal">
     <w:name w:val="Normal Table"/>
     <w:uiPriority w:val="99"/>
-    <w:semiHidden/>
-    <w:unhideWhenUsed/>
     <w:tblPr>
       <w:tblInd w:w="0" w:type="dxa"/>
       <w:tblCellMar>
@@ -5528,6 +5996,65 @@
       <w:color w:val="800080" w:themeColor="followedHyperlink"/>
       <w:u w:val="single"/>
     </w:rPr>
+  </w:style>
+  <w:style w:type="paragraph" w:styleId="Header">
+    <w:name w:val="header"/>
+    <w:basedOn w:val="Normal"/>
+    <w:link w:val="HeaderChar"/>
+    <w:uiPriority w:val="99"/>
+    <w:semiHidden/>
+    <w:unhideWhenUsed/>
+    <w:rsid w:val="008E43E9"/>
+    <w:pPr>
+      <w:tabs>
+        <w:tab w:val="center" w:pos="4513"/>
+        <w:tab w:val="right" w:pos="9026"/>
+      </w:tabs>
+      <w:spacing w:line="240" w:lineRule="auto"/>
+    </w:pPr>
+  </w:style>
+  <w:style w:type="character" w:customStyle="1" w:styleId="HeaderChar">
+    <w:name w:val="Header Char"/>
+    <w:basedOn w:val="DefaultParagraphFont"/>
+    <w:link w:val="Header"/>
+    <w:uiPriority w:val="99"/>
+    <w:semiHidden/>
+    <w:rsid w:val="008E43E9"/>
+  </w:style>
+  <w:style w:type="paragraph" w:styleId="Footer">
+    <w:name w:val="footer"/>
+    <w:basedOn w:val="Normal"/>
+    <w:link w:val="FooterChar"/>
+    <w:uiPriority w:val="99"/>
+    <w:semiHidden/>
+    <w:unhideWhenUsed/>
+    <w:rsid w:val="008E43E9"/>
+    <w:pPr>
+      <w:tabs>
+        <w:tab w:val="center" w:pos="4513"/>
+        <w:tab w:val="right" w:pos="9026"/>
+      </w:tabs>
+      <w:spacing w:line="240" w:lineRule="auto"/>
+    </w:pPr>
+  </w:style>
+  <w:style w:type="character" w:customStyle="1" w:styleId="FooterChar">
+    <w:name w:val="Footer Char"/>
+    <w:basedOn w:val="DefaultParagraphFont"/>
+    <w:link w:val="Footer"/>
+    <w:uiPriority w:val="99"/>
+    <w:semiHidden/>
+    <w:rsid w:val="008E43E9"/>
+  </w:style>
+  <w:style w:type="paragraph" w:styleId="ListParagraph">
+    <w:name w:val="List Paragraph"/>
+    <w:basedOn w:val="Normal"/>
+    <w:uiPriority w:val="34"/>
+    <w:qFormat/>
+    <w:rsid w:val="0061334B"/>
+    <w:pPr>
+      <w:ind w:left="720"/>
+      <w:contextualSpacing/>
+    </w:pPr>
   </w:style>
 </w:styles>
 </file>

</xml_diff>

<commit_message>
docs: Updates GCD with section 4
</commit_message>
<xml_diff>
--- a/Git Commands Documentation.docx
+++ b/Git Commands Documentation.docx
@@ -2934,14 +2934,23 @@
                 <w:rFonts w:ascii="Open Sans" w:eastAsia="Open Sans" w:hAnsi="Open Sans" w:cs="Open Sans"/>
                 <w:bCs/>
               </w:rPr>
-              <w:t xml:space="preserve">git log </w:t>
-            </w:r>
+              <w:t>git log --graph –decorate --</w:t>
+            </w:r>
+            <w:proofErr w:type="spellStart"/>
             <w:r>
               <w:rPr>
                 <w:rFonts w:ascii="Open Sans" w:eastAsia="Open Sans" w:hAnsi="Open Sans" w:cs="Open Sans"/>
                 <w:bCs/>
               </w:rPr>
-              <w:t>--graph –decorate --all</w:t>
+              <w:t>oneline</w:t>
+            </w:r>
+            <w:proofErr w:type="spellEnd"/>
+            <w:r>
+              <w:rPr>
+                <w:rFonts w:ascii="Open Sans" w:eastAsia="Open Sans" w:hAnsi="Open Sans" w:cs="Open Sans"/>
+                <w:bCs/>
+              </w:rPr>
+              <w:t xml:space="preserve"> --all</w:t>
             </w:r>
           </w:p>
         </w:tc>
@@ -3375,6 +3384,18 @@
                 <w:rFonts w:ascii="Open Sans" w:eastAsia="Open Sans" w:hAnsi="Open Sans" w:cs="Open Sans"/>
               </w:rPr>
             </w:pPr>
+            <w:r>
+              <w:rPr>
+                <w:rFonts w:ascii="Open Sans" w:eastAsia="Open Sans" w:hAnsi="Open Sans" w:cs="Open Sans"/>
+              </w:rPr>
+              <w:t xml:space="preserve">git </w:t>
+            </w:r>
+            <w:r>
+              <w:rPr>
+                <w:rFonts w:ascii="Open Sans" w:eastAsia="Open Sans" w:hAnsi="Open Sans" w:cs="Open Sans"/>
+              </w:rPr>
+              <w:t xml:space="preserve">branch refactoring </w:t>
+            </w:r>
           </w:p>
         </w:tc>
       </w:tr>
@@ -3470,6 +3491,18 @@
                 <w:rFonts w:ascii="Open Sans" w:eastAsia="Open Sans" w:hAnsi="Open Sans" w:cs="Open Sans"/>
               </w:rPr>
             </w:pPr>
+            <w:r>
+              <w:rPr>
+                <w:rFonts w:ascii="Open Sans" w:eastAsia="Open Sans" w:hAnsi="Open Sans" w:cs="Open Sans"/>
+              </w:rPr>
+              <w:t xml:space="preserve">git checkout </w:t>
+            </w:r>
+            <w:r>
+              <w:rPr>
+                <w:rFonts w:ascii="Open Sans" w:eastAsia="Open Sans" w:hAnsi="Open Sans" w:cs="Open Sans"/>
+              </w:rPr>
+              <w:t xml:space="preserve">refactoring </w:t>
+            </w:r>
           </w:p>
         </w:tc>
       </w:tr>
@@ -3644,6 +3677,33 @@
                 <w:rFonts w:ascii="Open Sans" w:eastAsia="Open Sans" w:hAnsi="Open Sans" w:cs="Open Sans"/>
               </w:rPr>
             </w:pPr>
+            <w:proofErr w:type="gramStart"/>
+            <w:r>
+              <w:rPr>
+                <w:rFonts w:ascii="Open Sans" w:eastAsia="Open Sans" w:hAnsi="Open Sans" w:cs="Open Sans"/>
+              </w:rPr>
+              <w:t>git</w:t>
+            </w:r>
+            <w:proofErr w:type="gramEnd"/>
+            <w:r>
+              <w:rPr>
+                <w:rFonts w:ascii="Open Sans" w:eastAsia="Open Sans" w:hAnsi="Open Sans" w:cs="Open Sans"/>
+              </w:rPr>
+              <w:t xml:space="preserve"> add</w:t>
+            </w:r>
+          </w:p>
+          <w:p>
+            <w:pPr>
+              <w:rPr>
+                <w:rFonts w:ascii="Open Sans" w:eastAsia="Open Sans" w:hAnsi="Open Sans" w:cs="Open Sans"/>
+              </w:rPr>
+            </w:pPr>
+            <w:r>
+              <w:rPr>
+                <w:rFonts w:ascii="Open Sans" w:eastAsia="Open Sans" w:hAnsi="Open Sans" w:cs="Open Sans"/>
+              </w:rPr>
+              <w:t>git commit</w:t>
+            </w:r>
           </w:p>
         </w:tc>
       </w:tr>
@@ -3717,6 +3777,12 @@
                 <w:rFonts w:ascii="Open Sans" w:eastAsia="Open Sans" w:hAnsi="Open Sans" w:cs="Open Sans"/>
               </w:rPr>
             </w:pPr>
+            <w:r>
+              <w:rPr>
+                <w:rFonts w:ascii="Open Sans" w:eastAsia="Open Sans" w:hAnsi="Open Sans" w:cs="Open Sans"/>
+              </w:rPr>
+              <w:t xml:space="preserve">git push origin refactoring </w:t>
+            </w:r>
           </w:p>
         </w:tc>
       </w:tr>
@@ -3803,6 +3869,12 @@
                 <w:rFonts w:ascii="Open Sans" w:eastAsia="Open Sans" w:hAnsi="Open Sans" w:cs="Open Sans"/>
               </w:rPr>
             </w:pPr>
+            <w:r>
+              <w:rPr>
+                <w:rFonts w:ascii="Open Sans" w:eastAsia="Open Sans" w:hAnsi="Open Sans" w:cs="Open Sans"/>
+              </w:rPr>
+              <w:t>git checkout master</w:t>
+            </w:r>
           </w:p>
         </w:tc>
       </w:tr>
@@ -3886,9 +3958,46 @@
             <w:pPr>
               <w:rPr>
                 <w:rFonts w:ascii="Open Sans" w:eastAsia="Open Sans" w:hAnsi="Open Sans" w:cs="Open Sans"/>
-                <w:b/>
-              </w:rPr>
-            </w:pPr>
+                <w:bCs/>
+              </w:rPr>
+            </w:pPr>
+            <w:r>
+              <w:rPr>
+                <w:rFonts w:ascii="Open Sans" w:eastAsia="Open Sans" w:hAnsi="Open Sans" w:cs="Open Sans"/>
+                <w:bCs/>
+              </w:rPr>
+              <w:t xml:space="preserve">git log </w:t>
+            </w:r>
+            <w:r>
+              <w:rPr>
+                <w:rFonts w:ascii="Open Sans" w:eastAsia="Open Sans" w:hAnsi="Open Sans" w:cs="Open Sans"/>
+                <w:bCs/>
+              </w:rPr>
+              <w:t xml:space="preserve">--graph –decorate </w:t>
+            </w:r>
+            <w:r>
+              <w:rPr>
+                <w:rFonts w:ascii="Open Sans" w:eastAsia="Open Sans" w:hAnsi="Open Sans" w:cs="Open Sans"/>
+                <w:bCs/>
+              </w:rPr>
+              <w:t>--</w:t>
+            </w:r>
+            <w:proofErr w:type="spellStart"/>
+            <w:r>
+              <w:rPr>
+                <w:rFonts w:ascii="Open Sans" w:eastAsia="Open Sans" w:hAnsi="Open Sans" w:cs="Open Sans"/>
+                <w:bCs/>
+              </w:rPr>
+              <w:t>oneline</w:t>
+            </w:r>
+            <w:proofErr w:type="spellEnd"/>
+            <w:r>
+              <w:rPr>
+                <w:rFonts w:ascii="Open Sans" w:eastAsia="Open Sans" w:hAnsi="Open Sans" w:cs="Open Sans"/>
+                <w:bCs/>
+              </w:rPr>
+              <w:t xml:space="preserve"> --all</w:t>
+            </w:r>
           </w:p>
         </w:tc>
       </w:tr>
@@ -5835,6 +5944,8 @@
   <w:style w:type="table" w:default="1" w:styleId="TableNormal">
     <w:name w:val="Normal Table"/>
     <w:uiPriority w:val="99"/>
+    <w:semiHidden/>
+    <w:unhideWhenUsed/>
     <w:tblPr>
       <w:tblInd w:w="0" w:type="dxa"/>
       <w:tblCellMar>

</xml_diff>